<commit_message>
12/01/2022 - Omar - Modificaciones generales y añadido video de demostración
</commit_message>
<xml_diff>
--- a/files/DocumentacionProy2022.docx
+++ b/files/DocumentacionProy2022.docx
@@ -804,19 +804,7 @@
         <w:rPr>
           <w:lang w:val="es-ES_tradnl"/>
         </w:rPr>
-        <w:t xml:space="preserve">o </w:t>
-      </w:r>
-      <w:r>
-        <w:rPr>
-          <w:lang w:val="es-ES_tradnl"/>
-        </w:rPr>
-        <w:t>los test</w:t>
-      </w:r>
-      <w:r>
-        <w:rPr>
-          <w:lang w:val="es-ES_tradnl"/>
-        </w:rPr>
-        <w:t>, que se han hecho entre los dos.</w:t>
+        <w:t>o los test, que se han hecho entre los dos.</w:t>
       </w:r>
       <w:r>
         <w:rPr>
@@ -1091,35 +1079,7 @@
           <w:szCs w:val="24"/>
           <w:lang w:val="es-ES_tradnl"/>
         </w:rPr>
-        <w:t xml:space="preserve">Por último, a la hora de realizar una búsqueda también se actualizará una ventana con la cámara más cercana a esa ubicación, mostrando un recurso con la webcam donde se puede reproducir el video grabado en las </w:t>
-      </w:r>
-      <w:r>
-        <w:rPr>
-          <w:szCs w:val="24"/>
-          <w:lang w:val="es-ES_tradnl"/>
-        </w:rPr>
-        <w:t>últimas</w:t>
-      </w:r>
-      <w:r>
-        <w:rPr>
-          <w:szCs w:val="24"/>
-          <w:lang w:val="es-ES_tradnl"/>
-        </w:rPr>
-        <w:t xml:space="preserve"> 24 horas, el </w:t>
-      </w:r>
-      <w:r>
-        <w:rPr>
-          <w:szCs w:val="24"/>
-          <w:lang w:val="es-ES_tradnl"/>
-        </w:rPr>
-        <w:t>último</w:t>
-      </w:r>
-      <w:r>
-        <w:rPr>
-          <w:szCs w:val="24"/>
-          <w:lang w:val="es-ES_tradnl"/>
-        </w:rPr>
-        <w:t xml:space="preserve"> mes, año, etc...</w:t>
+        <w:t>Por último, a la hora de realizar una búsqueda también se actualizará una ventana con la cámara más cercana a esa ubicación, mostrando un recurso con la webcam donde se puede reproducir el video grabado en las últimas 24 horas, el último mes, año, etc...</w:t>
       </w:r>
     </w:p>
     <w:p>
@@ -1925,14 +1885,7 @@
                 <w:szCs w:val="24"/>
                 <w:lang w:val="es-ES_tradnl"/>
               </w:rPr>
-              <w:t xml:space="preserve">Para </w:t>
-            </w:r>
-            <w:r>
-              <w:rPr>
-                <w:szCs w:val="24"/>
-                <w:lang w:val="es-ES_tradnl"/>
-              </w:rPr>
-              <w:t>poder realizar la búsqueda por voz.</w:t>
+              <w:t>Para poder realizar la búsqueda por voz.</w:t>
             </w:r>
           </w:p>
         </w:tc>
@@ -2057,6 +2010,76 @@
           <w:lang w:val="es-ES_tradnl"/>
         </w:rPr>
       </w:pPr>
+      <w:r>
+        <w:rPr>
+          <w:noProof/>
+          <w:lang w:eastAsia="es-ES"/>
+        </w:rPr>
+        <w:drawing>
+          <wp:anchor distT="0" distB="0" distL="114300" distR="114300" simplePos="0" relativeHeight="251994624" behindDoc="0" locked="0" layoutInCell="1" allowOverlap="1" wp14:anchorId="3AF78C43" wp14:editId="5AA4FA01">
+            <wp:simplePos x="0" y="0"/>
+            <wp:positionH relativeFrom="column">
+              <wp:posOffset>21301</wp:posOffset>
+            </wp:positionH>
+            <wp:positionV relativeFrom="paragraph">
+              <wp:posOffset>20262</wp:posOffset>
+            </wp:positionV>
+            <wp:extent cx="5400040" cy="4094239"/>
+            <wp:effectExtent l="19050" t="19050" r="0" b="1905"/>
+            <wp:wrapSquare wrapText="bothSides"/>
+            <wp:docPr id="2" name="Imagen 2" descr="F:\Ingenieria Informatica\Tercero\Primer_Semestre\Software para dispositivos Moviles\Proyecto\BetterWeather\files\Diagrama_de_Paquetes.png"/>
+            <wp:cNvGraphicFramePr>
+              <a:graphicFrameLocks xmlns:a="http://schemas.openxmlformats.org/drawingml/2006/main" noChangeAspect="1"/>
+            </wp:cNvGraphicFramePr>
+            <a:graphic xmlns:a="http://schemas.openxmlformats.org/drawingml/2006/main">
+              <a:graphicData uri="http://schemas.openxmlformats.org/drawingml/2006/picture">
+                <pic:pic xmlns:pic="http://schemas.openxmlformats.org/drawingml/2006/picture">
+                  <pic:nvPicPr>
+                    <pic:cNvPr id="0" name="Picture 1" descr="F:\Ingenieria Informatica\Tercero\Primer_Semestre\Software para dispositivos Moviles\Proyecto\BetterWeather\files\Diagrama_de_Paquetes.png"/>
+                    <pic:cNvPicPr>
+                      <a:picLocks noChangeAspect="1" noChangeArrowheads="1"/>
+                    </pic:cNvPicPr>
+                  </pic:nvPicPr>
+                  <pic:blipFill>
+                    <a:blip r:embed="rId8" cstate="print">
+                      <a:extLst>
+                        <a:ext uri="{28A0092B-C50C-407E-A947-70E740481C1C}">
+                          <a14:useLocalDpi xmlns:a14="http://schemas.microsoft.com/office/drawing/2010/main" val="0"/>
+                        </a:ext>
+                      </a:extLst>
+                    </a:blip>
+                    <a:srcRect/>
+                    <a:stretch>
+                      <a:fillRect/>
+                    </a:stretch>
+                  </pic:blipFill>
+                  <pic:spPr bwMode="auto">
+                    <a:xfrm>
+                      <a:off x="0" y="0"/>
+                      <a:ext cx="5400040" cy="4094239"/>
+                    </a:xfrm>
+                    <a:prstGeom prst="rect">
+                      <a:avLst/>
+                    </a:prstGeom>
+                    <a:noFill/>
+                    <a:ln w="12700">
+                      <a:solidFill>
+                        <a:schemeClr val="tx1"/>
+                      </a:solidFill>
+                    </a:ln>
+                  </pic:spPr>
+                </pic:pic>
+              </a:graphicData>
+            </a:graphic>
+            <wp14:sizeRelH relativeFrom="page">
+              <wp14:pctWidth>0</wp14:pctWidth>
+            </wp14:sizeRelH>
+            <wp14:sizeRelV relativeFrom="page">
+              <wp14:pctHeight>0</wp14:pctHeight>
+            </wp14:sizeRelV>
+          </wp:anchor>
+        </w:drawing>
+      </w:r>
     </w:p>
     <w:p>
       <w:pPr>
@@ -2080,6 +2103,7 @@
           <w:noProof/>
           <w:lang w:eastAsia="es-ES"/>
         </w:rPr>
+        <w:lastRenderedPageBreak/>
         <w:drawing>
           <wp:anchor distT="0" distB="0" distL="114300" distR="114300" simplePos="0" relativeHeight="251338240" behindDoc="0" locked="0" layoutInCell="1" allowOverlap="1" wp14:anchorId="2732EB97" wp14:editId="6CB04E39">
             <wp:simplePos x="0" y="0"/>
@@ -2106,7 +2130,7 @@
                     </pic:cNvPicPr>
                   </pic:nvPicPr>
                   <pic:blipFill>
-                    <a:blip r:embed="rId8">
+                    <a:blip r:embed="rId9">
                       <a:extLst>
                         <a:ext uri="{28A0092B-C50C-407E-A947-70E740481C1C}">
                           <a14:useLocalDpi xmlns:a14="http://schemas.microsoft.com/office/drawing/2010/main" val="0"/>
@@ -2263,7 +2287,7 @@
         </w:rPr>
         <w:t xml:space="preserve">URL de la API: </w:t>
       </w:r>
-      <w:hyperlink r:id="rId9" w:history="1">
+      <w:hyperlink r:id="rId10" w:history="1">
         <w:r>
           <w:rPr>
             <w:rStyle w:val="Hipervnculo"/>
@@ -2315,7 +2339,7 @@
         </w:rPr>
         <w:t xml:space="preserve">URL de la API: </w:t>
       </w:r>
-      <w:hyperlink r:id="rId10" w:history="1">
+      <w:hyperlink r:id="rId11" w:history="1">
         <w:r>
           <w:rPr>
             <w:rStyle w:val="Hipervnculo"/>
@@ -2361,7 +2385,7 @@
         </w:rPr>
         <w:t xml:space="preserve">URL de la API: </w:t>
       </w:r>
-      <w:hyperlink r:id="rId11" w:history="1">
+      <w:hyperlink r:id="rId12" w:history="1">
         <w:r>
           <w:rPr>
             <w:rStyle w:val="Hipervnculo"/>
@@ -2432,7 +2456,7 @@
         </w:rPr>
         <w:t xml:space="preserve">OpenWeatherMap: </w:t>
       </w:r>
-      <w:hyperlink r:id="rId12" w:history="1">
+      <w:hyperlink r:id="rId13" w:history="1">
         <w:r>
           <w:rPr>
             <w:rStyle w:val="Hipervnculo"/>
@@ -2472,7 +2496,7 @@
           <w:lang w:val="es-ES_tradnl"/>
         </w:rPr>
       </w:pPr>
-      <w:hyperlink r:id="rId13" w:history="1">
+      <w:hyperlink r:id="rId14" w:history="1">
         <w:r>
           <w:rPr>
             <w:rStyle w:val="Hipervnculo"/>
@@ -2494,7 +2518,21 @@
         <w:rPr>
           <w:lang w:val="es-ES_tradnl"/>
         </w:rPr>
-        <w:t>En el back-end se engloba toda la funcionalidad principal de la aplicación, ya que es donde se realizan las consultas a las API y su posterior recepción y envío al front-end, además, también se gestiona el proceso de añadir, borrar y seleccionar los elementos favoritos de la base de datos, entre otros…</w:t>
+        <w:t xml:space="preserve">En el back-end se engloba toda la funcionalidad principal de la aplicación, ya que es donde se realizan las consultas a las API y su posterior recepción y envío al front-end, además, también se gestiona el proceso de añadir, borrar y seleccionar los elementos favoritos de la base de datos, </w:t>
+      </w:r>
+      <w:r>
+        <w:rPr>
+          <w:lang w:val="es-ES_tradnl"/>
+        </w:rPr>
+        <w:t xml:space="preserve">y las notificaciones, para las que se ha utilizado un intervalo de repetición inexacto para ahorrar batería que se puede  sincronizar con otras notificaciones del dispositivo, cabe mencionar que para el nivel de API 30 o superior, su funcionamiento no es del todo exacto </w:t>
+      </w:r>
+      <w:bookmarkStart w:id="0" w:name="_GoBack"/>
+      <w:bookmarkEnd w:id="0"/>
+      <w:r>
+        <w:rPr>
+          <w:lang w:val="es-ES_tradnl"/>
+        </w:rPr>
+        <w:t>con respecto al que tendría en niveles anteriores.</w:t>
       </w:r>
     </w:p>
     <w:p>
@@ -2608,7 +2646,7 @@
                     </pic:cNvPicPr>
                   </pic:nvPicPr>
                   <pic:blipFill>
-                    <a:blip r:embed="rId14" cstate="print">
+                    <a:blip r:embed="rId15" cstate="print">
                       <a:extLst>
                         <a:ext uri="{28A0092B-C50C-407E-A947-70E740481C1C}">
                           <a14:useLocalDpi xmlns:a14="http://schemas.microsoft.com/office/drawing/2010/main" val="0"/>
@@ -2697,7 +2735,7 @@
                     </pic:cNvPicPr>
                   </pic:nvPicPr>
                   <pic:blipFill>
-                    <a:blip r:embed="rId15" cstate="print">
+                    <a:blip r:embed="rId16" cstate="print">
                       <a:extLst>
                         <a:ext uri="{28A0092B-C50C-407E-A947-70E740481C1C}">
                           <a14:useLocalDpi xmlns:a14="http://schemas.microsoft.com/office/drawing/2010/main" val="0"/>
@@ -2765,7 +2803,7 @@
                     </pic:cNvPicPr>
                   </pic:nvPicPr>
                   <pic:blipFill>
-                    <a:blip r:embed="rId16" cstate="print">
+                    <a:blip r:embed="rId17" cstate="print">
                       <a:extLst>
                         <a:ext uri="{28A0092B-C50C-407E-A947-70E740481C1C}">
                           <a14:useLocalDpi xmlns:a14="http://schemas.microsoft.com/office/drawing/2010/main" val="0"/>
@@ -2866,7 +2904,7 @@
                     </pic:cNvPicPr>
                   </pic:nvPicPr>
                   <pic:blipFill>
-                    <a:blip r:embed="rId17" cstate="print">
+                    <a:blip r:embed="rId18" cstate="print">
                       <a:extLst>
                         <a:ext uri="{28A0092B-C50C-407E-A947-70E740481C1C}">
                           <a14:useLocalDpi xmlns:a14="http://schemas.microsoft.com/office/drawing/2010/main" val="0"/>
@@ -2949,7 +2987,7 @@
                     </pic:cNvPicPr>
                   </pic:nvPicPr>
                   <pic:blipFill>
-                    <a:blip r:embed="rId18" cstate="print">
+                    <a:blip r:embed="rId19" cstate="print">
                       <a:extLst>
                         <a:ext uri="{28A0092B-C50C-407E-A947-70E740481C1C}">
                           <a14:useLocalDpi xmlns:a14="http://schemas.microsoft.com/office/drawing/2010/main" val="0"/>
@@ -3030,7 +3068,7 @@
                     </pic:cNvPicPr>
                   </pic:nvPicPr>
                   <pic:blipFill>
-                    <a:blip r:embed="rId19" cstate="print">
+                    <a:blip r:embed="rId20" cstate="print">
                       <a:extLst>
                         <a:ext uri="{28A0092B-C50C-407E-A947-70E740481C1C}">
                           <a14:useLocalDpi xmlns:a14="http://schemas.microsoft.com/office/drawing/2010/main" val="0"/>
@@ -3113,7 +3151,7 @@
                     </pic:cNvPicPr>
                   </pic:nvPicPr>
                   <pic:blipFill>
-                    <a:blip r:embed="rId20" cstate="print">
+                    <a:blip r:embed="rId21" cstate="print">
                       <a:extLst>
                         <a:ext uri="{28A0092B-C50C-407E-A947-70E740481C1C}">
                           <a14:useLocalDpi xmlns:a14="http://schemas.microsoft.com/office/drawing/2010/main" val="0"/>
@@ -3194,7 +3232,7 @@
                     </pic:cNvPicPr>
                   </pic:nvPicPr>
                   <pic:blipFill>
-                    <a:blip r:embed="rId21" cstate="print">
+                    <a:blip r:embed="rId22" cstate="print">
                       <a:extLst>
                         <a:ext uri="{28A0092B-C50C-407E-A947-70E740481C1C}">
                           <a14:useLocalDpi xmlns:a14="http://schemas.microsoft.com/office/drawing/2010/main" val="0"/>
@@ -3276,7 +3314,7 @@
                     </pic:cNvPicPr>
                   </pic:nvPicPr>
                   <pic:blipFill>
-                    <a:blip r:embed="rId22" cstate="print">
+                    <a:blip r:embed="rId23" cstate="print">
                       <a:extLst>
                         <a:ext uri="{28A0092B-C50C-407E-A947-70E740481C1C}">
                           <a14:useLocalDpi xmlns:a14="http://schemas.microsoft.com/office/drawing/2010/main" val="0"/>
@@ -3344,7 +3382,7 @@
                     </pic:cNvPicPr>
                   </pic:nvPicPr>
                   <pic:blipFill>
-                    <a:blip r:embed="rId23" cstate="print">
+                    <a:blip r:embed="rId24" cstate="print">
                       <a:extLst>
                         <a:ext uri="{28A0092B-C50C-407E-A947-70E740481C1C}">
                           <a14:useLocalDpi xmlns:a14="http://schemas.microsoft.com/office/drawing/2010/main" val="0"/>
@@ -3426,7 +3464,7 @@
                     </pic:cNvPicPr>
                   </pic:nvPicPr>
                   <pic:blipFill>
-                    <a:blip r:embed="rId24" cstate="print">
+                    <a:blip r:embed="rId25" cstate="print">
                       <a:extLst>
                         <a:ext uri="{28A0092B-C50C-407E-A947-70E740481C1C}">
                           <a14:useLocalDpi xmlns:a14="http://schemas.microsoft.com/office/drawing/2010/main" val="0"/>
@@ -3494,7 +3532,7 @@
                     </pic:cNvPicPr>
                   </pic:nvPicPr>
                   <pic:blipFill>
-                    <a:blip r:embed="rId25" cstate="print">
+                    <a:blip r:embed="rId26" cstate="print">
                       <a:extLst>
                         <a:ext uri="{28A0092B-C50C-407E-A947-70E740481C1C}">
                           <a14:useLocalDpi xmlns:a14="http://schemas.microsoft.com/office/drawing/2010/main" val="0"/>
@@ -3577,7 +3615,7 @@
                     </pic:cNvPicPr>
                   </pic:nvPicPr>
                   <pic:blipFill>
-                    <a:blip r:embed="rId26" cstate="print">
+                    <a:blip r:embed="rId27" cstate="print">
                       <a:extLst>
                         <a:ext uri="{28A0092B-C50C-407E-A947-70E740481C1C}">
                           <a14:useLocalDpi xmlns:a14="http://schemas.microsoft.com/office/drawing/2010/main" val="0"/>
@@ -3645,7 +3683,7 @@
                     </pic:cNvPicPr>
                   </pic:nvPicPr>
                   <pic:blipFill>
-                    <a:blip r:embed="rId27" cstate="print">
+                    <a:blip r:embed="rId28" cstate="print">
                       <a:extLst>
                         <a:ext uri="{28A0092B-C50C-407E-A947-70E740481C1C}">
                           <a14:useLocalDpi xmlns:a14="http://schemas.microsoft.com/office/drawing/2010/main" val="0"/>
@@ -3784,7 +3822,7 @@
                     </pic:cNvPicPr>
                   </pic:nvPicPr>
                   <pic:blipFill>
-                    <a:blip r:embed="rId28">
+                    <a:blip r:embed="rId29">
                       <a:extLst>
                         <a:ext uri="{28A0092B-C50C-407E-A947-70E740481C1C}">
                           <a14:useLocalDpi xmlns:a14="http://schemas.microsoft.com/office/drawing/2010/main" val="0"/>
@@ -3878,7 +3916,7 @@
                     </pic:cNvPicPr>
                   </pic:nvPicPr>
                   <pic:blipFill>
-                    <a:blip r:embed="rId29">
+                    <a:blip r:embed="rId30">
                       <a:extLst>
                         <a:ext uri="{28A0092B-C50C-407E-A947-70E740481C1C}">
                           <a14:useLocalDpi xmlns:a14="http://schemas.microsoft.com/office/drawing/2010/main" val="0"/>
@@ -3982,7 +4020,7 @@
                     </pic:cNvPicPr>
                   </pic:nvPicPr>
                   <pic:blipFill>
-                    <a:blip r:embed="rId30">
+                    <a:blip r:embed="rId31">
                       <a:extLst>
                         <a:ext uri="{28A0092B-C50C-407E-A947-70E740481C1C}">
                           <a14:useLocalDpi xmlns:a14="http://schemas.microsoft.com/office/drawing/2010/main" val="0"/>
@@ -4086,7 +4124,7 @@
                     </pic:cNvPicPr>
                   </pic:nvPicPr>
                   <pic:blipFill>
-                    <a:blip r:embed="rId31">
+                    <a:blip r:embed="rId32">
                       <a:extLst>
                         <a:ext uri="{28A0092B-C50C-407E-A947-70E740481C1C}">
                           <a14:useLocalDpi xmlns:a14="http://schemas.microsoft.com/office/drawing/2010/main" val="0"/>
@@ -4206,7 +4244,7 @@
                     </pic:cNvPicPr>
                   </pic:nvPicPr>
                   <pic:blipFill>
-                    <a:blip r:embed="rId32">
+                    <a:blip r:embed="rId33">
                       <a:extLst>
                         <a:ext uri="{28A0092B-C50C-407E-A947-70E740481C1C}">
                           <a14:useLocalDpi xmlns:a14="http://schemas.microsoft.com/office/drawing/2010/main" val="0"/>
@@ -4316,7 +4354,7 @@
                     </pic:cNvPicPr>
                   </pic:nvPicPr>
                   <pic:blipFill>
-                    <a:blip r:embed="rId33">
+                    <a:blip r:embed="rId34">
                       <a:extLst>
                         <a:ext uri="{28A0092B-C50C-407E-A947-70E740481C1C}">
                           <a14:useLocalDpi xmlns:a14="http://schemas.microsoft.com/office/drawing/2010/main" val="0"/>
@@ -4359,8 +4397,6 @@
         </w:rPr>
         <w:t>Aquí se podrá elegir entre las diversas pantallas para producir la navegación general de la aplicación.</w:t>
       </w:r>
-      <w:bookmarkStart w:id="0" w:name="_GoBack"/>
-      <w:bookmarkEnd w:id="0"/>
     </w:p>
     <w:p>
       <w:pPr>
@@ -4388,7 +4424,7 @@
       </w:r>
     </w:p>
     <w:sectPr>
-      <w:footerReference w:type="default" r:id="rId34"/>
+      <w:footerReference w:type="default" r:id="rId35"/>
       <w:pgSz w:w="11906" w:h="16838"/>
       <w:pgMar w:top="1417" w:right="1701" w:bottom="1417" w:left="1701" w:header="708" w:footer="708" w:gutter="0"/>
       <w:cols w:space="708"/>
@@ -4453,7 +4489,7 @@
           <w:rPr>
             <w:noProof/>
           </w:rPr>
-          <w:t>13</w:t>
+          <w:t>6</w:t>
         </w:r>
         <w:r>
           <w:fldChar w:fldCharType="end"/>
@@ -6135,7 +6171,7 @@
 </file>
 
 <file path=customXml/itemProps1.xml><?xml version="1.0" encoding="utf-8"?>
-<ds:datastoreItem xmlns:ds="http://schemas.openxmlformats.org/officeDocument/2006/customXml" ds:itemID="{2CAC3A0C-E9BC-4096-AA1C-6B8A97F37BA5}">
+<ds:datastoreItem xmlns:ds="http://schemas.openxmlformats.org/officeDocument/2006/customXml" ds:itemID="{F899DC96-5A34-4176-A360-6E0350F7D0B0}">
   <ds:schemaRefs>
     <ds:schemaRef ds:uri="http://schemas.openxmlformats.org/officeDocument/2006/bibliography"/>
   </ds:schemaRefs>

</xml_diff>

<commit_message>
13/01/2023 - Ultimas comprobaciones
</commit_message>
<xml_diff>
--- a/files/DocumentacionProy2022.docx
+++ b/files/DocumentacionProy2022.docx
@@ -1079,8 +1079,17 @@
           <w:szCs w:val="24"/>
           <w:lang w:val="es-ES_tradnl"/>
         </w:rPr>
-        <w:t>Por último, a la hora de realizar una búsqueda también se actualizará una ventana con la cámara más cercana a esa ubicación, mostrando un recurso con la webcam donde se puede reproducir el video grabado en las últimas 24 horas, el último mes, año, etc...</w:t>
-      </w:r>
+        <w:t>Por último, a la hora de realizar una búsqueda también se actualizará una ventana con la cámara más cercana a esa ubicación, mostrando un recurso con la webcam donde se puede reproducir el video grabado en las últimas 24 horas</w:t>
+      </w:r>
+      <w:r>
+        <w:rPr>
+          <w:szCs w:val="24"/>
+          <w:lang w:val="es-ES_tradnl"/>
+        </w:rPr>
+        <w:t>.</w:t>
+      </w:r>
+      <w:bookmarkStart w:id="0" w:name="_GoBack"/>
+      <w:bookmarkEnd w:id="0"/>
     </w:p>
     <w:p>
       <w:pPr>
@@ -2524,15 +2533,7 @@
         <w:rPr>
           <w:lang w:val="es-ES_tradnl"/>
         </w:rPr>
-        <w:t xml:space="preserve">y las notificaciones, para las que se ha utilizado un intervalo de repetición inexacto para ahorrar batería que se puede  sincronizar con otras notificaciones del dispositivo, cabe mencionar que para el nivel de API 30 o superior, su funcionamiento no es del todo exacto </w:t>
-      </w:r>
-      <w:bookmarkStart w:id="0" w:name="_GoBack"/>
-      <w:bookmarkEnd w:id="0"/>
-      <w:r>
-        <w:rPr>
-          <w:lang w:val="es-ES_tradnl"/>
-        </w:rPr>
-        <w:t>con respecto al que tendría en niveles anteriores.</w:t>
+        <w:t>y las notificaciones, para las que se ha utilizado un intervalo de repetición inexacto para ahorrar batería que se puede  sincronizar con otras notificaciones del dispositivo, cabe mencionar que para el nivel de API 30 o superior, su funcionamiento no es del todo exacto con respecto al que tendría en niveles anteriores.</w:t>
       </w:r>
     </w:p>
     <w:p>
@@ -4489,7 +4490,7 @@
           <w:rPr>
             <w:noProof/>
           </w:rPr>
-          <w:t>6</w:t>
+          <w:t>1</w:t>
         </w:r>
         <w:r>
           <w:fldChar w:fldCharType="end"/>
@@ -6171,7 +6172,7 @@
 </file>
 
 <file path=customXml/itemProps1.xml><?xml version="1.0" encoding="utf-8"?>
-<ds:datastoreItem xmlns:ds="http://schemas.openxmlformats.org/officeDocument/2006/customXml" ds:itemID="{F899DC96-5A34-4176-A360-6E0350F7D0B0}">
+<ds:datastoreItem xmlns:ds="http://schemas.openxmlformats.org/officeDocument/2006/customXml" ds:itemID="{4D4EE918-1385-40A2-9749-2810C932F476}">
   <ds:schemaRefs>
     <ds:schemaRef ds:uri="http://schemas.openxmlformats.org/officeDocument/2006/bibliography"/>
   </ds:schemaRefs>

</xml_diff>

<commit_message>
13/01/2023 - Omar - Última APK, video final y comprabación de errores
</commit_message>
<xml_diff>
--- a/files/DocumentacionProy2022.docx
+++ b/files/DocumentacionProy2022.docx
@@ -1088,8 +1088,6 @@
         </w:rPr>
         <w:t>.</w:t>
       </w:r>
-      <w:bookmarkStart w:id="0" w:name="_GoBack"/>
-      <w:bookmarkEnd w:id="0"/>
     </w:p>
     <w:p>
       <w:pPr>
@@ -3591,18 +3589,18 @@
         </w:rPr>
         <w:lastRenderedPageBreak/>
         <w:drawing>
-          <wp:anchor distT="0" distB="0" distL="114300" distR="114300" simplePos="0" relativeHeight="251976192" behindDoc="0" locked="0" layoutInCell="1" allowOverlap="1" wp14:anchorId="0FA25622" wp14:editId="710BE4AE">
+          <wp:anchor distT="0" distB="0" distL="114300" distR="114300" simplePos="0" relativeHeight="251658240" behindDoc="0" locked="0" layoutInCell="1" allowOverlap="1" wp14:anchorId="6B9A7189" wp14:editId="2AF26D61">
             <wp:simplePos x="0" y="0"/>
             <wp:positionH relativeFrom="column">
-              <wp:posOffset>2830195</wp:posOffset>
+              <wp:posOffset>0</wp:posOffset>
             </wp:positionH>
             <wp:positionV relativeFrom="paragraph">
-              <wp:posOffset>238125</wp:posOffset>
+              <wp:posOffset>270510</wp:posOffset>
             </wp:positionV>
-            <wp:extent cx="2574925" cy="5578475"/>
+            <wp:extent cx="2616200" cy="5666105"/>
             <wp:effectExtent l="0" t="0" r="0" b="0"/>
             <wp:wrapSquare wrapText="bothSides"/>
-            <wp:docPr id="20" name="Imagen 20" descr="F:\Ingenieria Informatica\Tercero\Primer_Semestre\Software para dispositivos Moviles\Proyecto\BetterWeather\files\Screenshots\Camara_Video_Oviedo.png"/>
+            <wp:docPr id="5" name="Imagen 5" descr="F:\Ingenieria Informatica\Tercero\Primer_Semestre\Software para dispositivos Moviles\Proyecto\BetterWeather\files\Screenshots\Camara_Oviedo.png"/>
             <wp:cNvGraphicFramePr>
               <a:graphicFrameLocks xmlns:a="http://schemas.openxmlformats.org/drawingml/2006/main" noChangeAspect="1"/>
             </wp:cNvGraphicFramePr>
@@ -3610,7 +3608,7 @@
               <a:graphicData uri="http://schemas.openxmlformats.org/drawingml/2006/picture">
                 <pic:pic xmlns:pic="http://schemas.openxmlformats.org/drawingml/2006/picture">
                   <pic:nvPicPr>
-                    <pic:cNvPr id="0" name="Picture 21" descr="F:\Ingenieria Informatica\Tercero\Primer_Semestre\Software para dispositivos Moviles\Proyecto\BetterWeather\files\Screenshots\Camara_Video_Oviedo.png"/>
+                    <pic:cNvPr id="0" name="Picture 2" descr="F:\Ingenieria Informatica\Tercero\Primer_Semestre\Software para dispositivos Moviles\Proyecto\BetterWeather\files\Screenshots\Camara_Oviedo.png"/>
                     <pic:cNvPicPr>
                       <a:picLocks noChangeAspect="1" noChangeArrowheads="1"/>
                     </pic:cNvPicPr>
@@ -3631,7 +3629,7 @@
                   <pic:spPr bwMode="auto">
                     <a:xfrm>
                       <a:off x="0" y="0"/>
-                      <a:ext cx="2574925" cy="5578475"/>
+                      <a:ext cx="2616200" cy="5666105"/>
                     </a:xfrm>
                     <a:prstGeom prst="rect">
                       <a:avLst/>
@@ -3659,18 +3657,18 @@
           <w:lang w:eastAsia="es-ES"/>
         </w:rPr>
         <w:drawing>
-          <wp:anchor distT="0" distB="0" distL="114300" distR="114300" simplePos="0" relativeHeight="251966976" behindDoc="0" locked="0" layoutInCell="1" allowOverlap="1" wp14:anchorId="78B1FE93" wp14:editId="339F2C40">
+          <wp:anchor distT="0" distB="0" distL="114300" distR="114300" simplePos="0" relativeHeight="251662336" behindDoc="0" locked="0" layoutInCell="1" allowOverlap="1" wp14:anchorId="3916763D" wp14:editId="411F4397">
             <wp:simplePos x="0" y="0"/>
             <wp:positionH relativeFrom="column">
-              <wp:posOffset>-635</wp:posOffset>
+              <wp:posOffset>2771775</wp:posOffset>
             </wp:positionH>
             <wp:positionV relativeFrom="paragraph">
-              <wp:posOffset>238125</wp:posOffset>
+              <wp:posOffset>256540</wp:posOffset>
             </wp:positionV>
-            <wp:extent cx="2576830" cy="5583555"/>
+            <wp:extent cx="2622550" cy="5680075"/>
             <wp:effectExtent l="0" t="0" r="0" b="0"/>
             <wp:wrapSquare wrapText="bothSides"/>
-            <wp:docPr id="19" name="Imagen 19" descr="F:\Ingenieria Informatica\Tercero\Primer_Semestre\Software para dispositivos Moviles\Proyecto\BetterWeather\files\Screenshots\Camara_Oviedo.png"/>
+            <wp:docPr id="4" name="Imagen 4" descr="F:\Ingenieria Informatica\Tercero\Primer_Semestre\Software para dispositivos Moviles\Proyecto\BetterWeather\files\Screenshots\Camara_Video_Oviedo.png"/>
             <wp:cNvGraphicFramePr>
               <a:graphicFrameLocks xmlns:a="http://schemas.openxmlformats.org/drawingml/2006/main" noChangeAspect="1"/>
             </wp:cNvGraphicFramePr>
@@ -3678,7 +3676,7 @@
               <a:graphicData uri="http://schemas.openxmlformats.org/drawingml/2006/picture">
                 <pic:pic xmlns:pic="http://schemas.openxmlformats.org/drawingml/2006/picture">
                   <pic:nvPicPr>
-                    <pic:cNvPr id="0" name="Picture 20" descr="F:\Ingenieria Informatica\Tercero\Primer_Semestre\Software para dispositivos Moviles\Proyecto\BetterWeather\files\Screenshots\Camara_Oviedo.png"/>
+                    <pic:cNvPr id="0" name="Picture 1" descr="F:\Ingenieria Informatica\Tercero\Primer_Semestre\Software para dispositivos Moviles\Proyecto\BetterWeather\files\Screenshots\Camara_Video_Oviedo.png"/>
                     <pic:cNvPicPr>
                       <a:picLocks noChangeAspect="1" noChangeArrowheads="1"/>
                     </pic:cNvPicPr>
@@ -3699,7 +3697,7 @@
                   <pic:spPr bwMode="auto">
                     <a:xfrm>
                       <a:off x="0" y="0"/>
-                      <a:ext cx="2576830" cy="5583555"/>
+                      <a:ext cx="2622550" cy="5680075"/>
                     </a:xfrm>
                     <a:prstGeom prst="rect">
                       <a:avLst/>
@@ -3743,13 +3741,6 @@
     </w:p>
     <w:p>
       <w:pPr>
-        <w:rPr>
-          <w:lang w:val="es-ES_tradnl"/>
-        </w:rPr>
-      </w:pPr>
-    </w:p>
-    <w:p>
-      <w:pPr>
         <w:spacing w:after="0"/>
         <w:jc w:val="both"/>
         <w:rPr>
@@ -3760,6 +3751,7 @@
         <w:rPr>
           <w:lang w:val="es-ES_tradnl"/>
         </w:rPr>
+        <w:lastRenderedPageBreak/>
         <w:t>De entre los componentes principales de la aplicación se encuentran:</w:t>
       </w:r>
     </w:p>
@@ -4330,7 +4322,7 @@
           <w:lang w:eastAsia="es-ES"/>
         </w:rPr>
         <w:drawing>
-          <wp:anchor distT="0" distB="0" distL="114300" distR="114300" simplePos="0" relativeHeight="251993600" behindDoc="0" locked="0" layoutInCell="1" allowOverlap="1" wp14:anchorId="341BDE80" wp14:editId="44581BDC">
+          <wp:anchor distT="0" distB="0" distL="114300" distR="114300" simplePos="0" relativeHeight="251663360" behindDoc="0" locked="0" layoutInCell="1" allowOverlap="1" wp14:anchorId="341BDE80" wp14:editId="44581BDC">
             <wp:simplePos x="0" y="0"/>
             <wp:positionH relativeFrom="column">
               <wp:posOffset>2500399</wp:posOffset>
@@ -4396,18 +4388,16 @@
         <w:rPr>
           <w:lang w:val="es-ES_tradnl"/>
         </w:rPr>
-        <w:t>Aquí se podrá elegir entre las diversas pantallas para producir la navegación general de la aplicación.</w:t>
-      </w:r>
-    </w:p>
-    <w:p>
-      <w:pPr>
-        <w:pStyle w:val="Prrafodelista"/>
-        <w:spacing w:after="0"/>
-        <w:jc w:val="both"/>
-        <w:rPr>
-          <w:lang w:val="es-ES_tradnl"/>
-        </w:rPr>
-      </w:pPr>
+        <w:t>Aquí se podrá elegir entre las diversas pantallas para producir la nave</w:t>
+      </w:r>
+      <w:r>
+        <w:rPr>
+          <w:lang w:val="es-ES_tradnl"/>
+        </w:rPr>
+        <w:t>gación general de la aplicación.</w:t>
+      </w:r>
+      <w:bookmarkStart w:id="0" w:name="_GoBack"/>
+      <w:bookmarkEnd w:id="0"/>
     </w:p>
     <w:p>
       <w:pPr>
@@ -4490,7 +4480,7 @@
           <w:rPr>
             <w:noProof/>
           </w:rPr>
-          <w:t>1</w:t>
+          <w:t>15</w:t>
         </w:r>
         <w:r>
           <w:fldChar w:fldCharType="end"/>
@@ -6172,7 +6162,7 @@
 </file>
 
 <file path=customXml/itemProps1.xml><?xml version="1.0" encoding="utf-8"?>
-<ds:datastoreItem xmlns:ds="http://schemas.openxmlformats.org/officeDocument/2006/customXml" ds:itemID="{4D4EE918-1385-40A2-9749-2810C932F476}">
+<ds:datastoreItem xmlns:ds="http://schemas.openxmlformats.org/officeDocument/2006/customXml" ds:itemID="{6553CDAA-3805-4F20-A519-F431B3CF356B}">
   <ds:schemaRefs>
     <ds:schemaRef ds:uri="http://schemas.openxmlformats.org/officeDocument/2006/bibliography"/>
   </ds:schemaRefs>

</xml_diff>